<commit_message>
update doc and read me
</commit_message>
<xml_diff>
--- a/documents/190508483_user documentation.docx
+++ b/documents/190508483_user documentation.docx
@@ -5,9 +5,6 @@
     <w:p>
       <w:r>
         <w:t>User guide</w:t>
-      </w:r>
-      <w:r>
-        <w:t>22</w:t>
       </w:r>
     </w:p>
     <w:sdt>
@@ -1652,15 +1649,7 @@
         <w:ind w:leftChars="0"/>
       </w:pPr>
       <w:r>
-        <w:t xml:space="preserve">By entering the username, the page will check whether the username can </w:t>
-      </w:r>
-      <w:proofErr w:type="gramStart"/>
-      <w:r>
-        <w:t>use</w:t>
-      </w:r>
-      <w:proofErr w:type="gramEnd"/>
-      <w:r>
-        <w:t>.</w:t>
+        <w:t>By entering the username, the page will check whether the username can use.</w:t>
       </w:r>
     </w:p>
     <w:p>
@@ -1819,23 +1808,7 @@
         <w:ind w:leftChars="0"/>
       </w:pPr>
       <w:r>
-        <w:t xml:space="preserve">Only when the user </w:t>
-      </w:r>
-      <w:proofErr w:type="gramStart"/>
-      <w:r>
-        <w:t>enter</w:t>
-      </w:r>
-      <w:proofErr w:type="gramEnd"/>
-      <w:r>
-        <w:t xml:space="preserve"> the exact same username and password can </w:t>
-      </w:r>
-      <w:proofErr w:type="gramStart"/>
-      <w:r>
-        <w:t>be login</w:t>
-      </w:r>
-      <w:proofErr w:type="gramEnd"/>
-      <w:r>
-        <w:t>.</w:t>
+        <w:t>Only when the user enter the exact same username and password can be login.</w:t>
       </w:r>
     </w:p>
     <w:p>
@@ -1922,13 +1895,8 @@
         <w:ind w:leftChars="0"/>
       </w:pPr>
       <w:r>
-        <w:t xml:space="preserve">“SEARCH MOVIE” button will redirect to search movie </w:t>
-      </w:r>
-      <w:proofErr w:type="gramStart"/>
-      <w:r>
-        <w:t>page</w:t>
-      </w:r>
-      <w:proofErr w:type="gramEnd"/>
+        <w:t>“SEARCH MOVIE” button will redirect to search movie page</w:t>
+      </w:r>
     </w:p>
     <w:p>
       <w:pPr>
@@ -2172,15 +2140,7 @@
         <w:ind w:leftChars="0"/>
       </w:pPr>
       <w:r>
-        <w:t xml:space="preserve">Users may </w:t>
-      </w:r>
-      <w:proofErr w:type="gramStart"/>
-      <w:r>
-        <w:t>search</w:t>
-      </w:r>
-      <w:proofErr w:type="gramEnd"/>
-      <w:r>
-        <w:t xml:space="preserve"> movies by selecting the categories field. In the categories field, beside clicking the option, user may type in something like “in”, the option list will show all options contain “in”.</w:t>
+        <w:t>Users may search movies by selecting the categories field. In the categories field, beside clicking the option, user may type in something like “in”, the option list will show all options contain “in”.</w:t>
       </w:r>
     </w:p>
     <w:p>
@@ -2597,14 +2557,9 @@
       <w:bookmarkStart w:id="13" w:name="_Toc132890291"/>
       <w:r>
         <w:lastRenderedPageBreak/>
-        <w:t xml:space="preserve">My </w:t>
-      </w:r>
-      <w:proofErr w:type="spellStart"/>
-      <w:r>
-        <w:t>favourite</w:t>
+        <w:t>My favourite</w:t>
       </w:r>
       <w:bookmarkEnd w:id="13"/>
-      <w:proofErr w:type="spellEnd"/>
     </w:p>
     <w:p>
       <w:r>
@@ -2902,13 +2857,8 @@
         </w:numPr>
         <w:ind w:leftChars="0"/>
       </w:pPr>
-      <w:proofErr w:type="spellStart"/>
-      <w:r>
-        <w:t>Github</w:t>
-      </w:r>
-      <w:proofErr w:type="spellEnd"/>
-      <w:r>
-        <w:t>:</w:t>
+      <w:r>
+        <w:t>Github:</w:t>
       </w:r>
     </w:p>
     <w:p>
@@ -2929,9 +2879,6 @@
       <w:pPr>
         <w:pStyle w:val="ListParagraph"/>
         <w:ind w:leftChars="0"/>
-        <w:rPr>
-          <w:rFonts w:hint="eastAsia"/>
-        </w:rPr>
       </w:pPr>
     </w:p>
     <w:sectPr>

</xml_diff>